<commit_message>
Update PESQUISA - MODELOS DE SISTEMAS DE BANCO DE DADOS - Gabriel Campos.docx
</commit_message>
<xml_diff>
--- a/Banco de Dados/PESQUISA - MODELOS DE SISTEMAS DE BANCO DE DADOS - Gabriel Campos.docx
+++ b/Banco de Dados/PESQUISA - MODELOS DE SISTEMAS DE BANCO DE DADOS - Gabriel Campos.docx
@@ -669,13 +669,13 @@
         </w:rPr>
         <w:fldChar w:fldCharType="separate"/>
       </w:r>
-      <w:hyperlink w:anchor="_Toc158042225" w:history="1">
+      <w:hyperlink w:anchor="_Toc158813429" w:history="1">
         <w:r>
           <w:rPr>
             <w:rStyle w:val="Hyperlink"/>
             <w:noProof/>
           </w:rPr>
-          <w:t>Figura 1 - Banco de Dados</w:t>
+          <w:t>Figura 1 - Banco de Dados Modelo Plano</w:t>
         </w:r>
         <w:r>
           <w:rPr>
@@ -696,7 +696,7 @@
             <w:noProof/>
             <w:webHidden/>
           </w:rPr>
-          <w:instrText xml:space="preserve"> PAGEREF _Toc158042225 \h </w:instrText>
+          <w:instrText xml:space="preserve"> PAGEREF _Toc158813429 \h </w:instrText>
         </w:r>
         <w:r>
           <w:rPr>
@@ -741,13 +741,13 @@
           <w:lang w:eastAsia="pt-BR"/>
         </w:rPr>
       </w:pPr>
-      <w:hyperlink w:anchor="_Toc158042226" w:history="1">
+      <w:hyperlink w:anchor="_Toc158813430" w:history="1">
         <w:r>
           <w:rPr>
             <w:rStyle w:val="Hyperlink"/>
             <w:noProof/>
           </w:rPr>
-          <w:t>Figura 2 - Banco de Dados Modelo em Árvore</w:t>
+          <w:t>Figura 2 – Banco de Dados Modelo Hierárquico</w:t>
         </w:r>
         <w:r>
           <w:rPr>
@@ -768,7 +768,7 @@
             <w:noProof/>
             <w:webHidden/>
           </w:rPr>
-          <w:instrText xml:space="preserve"> PAGEREF _Toc158042226 \h </w:instrText>
+          <w:instrText xml:space="preserve"> PAGEREF _Toc158813430 \h </w:instrText>
         </w:r>
         <w:r>
           <w:rPr>
@@ -813,13 +813,13 @@
           <w:lang w:eastAsia="pt-BR"/>
         </w:rPr>
       </w:pPr>
-      <w:hyperlink w:anchor="_Toc158042227" w:history="1">
+      <w:hyperlink w:anchor="_Toc158813431" w:history="1">
         <w:r>
           <w:rPr>
             <w:rStyle w:val="Hyperlink"/>
             <w:noProof/>
           </w:rPr>
-          <w:t>Figura 3 - Banco de Dados Modelo Plano</w:t>
+          <w:t>Figura 3 - Banco de Dados Modelo em Rede</w:t>
         </w:r>
         <w:r>
           <w:rPr>
@@ -840,7 +840,7 @@
             <w:noProof/>
             <w:webHidden/>
           </w:rPr>
-          <w:instrText xml:space="preserve"> PAGEREF _Toc158042227 \h </w:instrText>
+          <w:instrText xml:space="preserve"> PAGEREF _Toc158813431 \h </w:instrText>
         </w:r>
         <w:r>
           <w:rPr>
@@ -885,13 +885,13 @@
           <w:lang w:eastAsia="pt-BR"/>
         </w:rPr>
       </w:pPr>
-      <w:hyperlink w:anchor="_Toc158042228" w:history="1">
+      <w:hyperlink w:anchor="_Toc158813432" w:history="1">
         <w:r>
           <w:rPr>
             <w:rStyle w:val="Hyperlink"/>
             <w:noProof/>
           </w:rPr>
-          <w:t>Figura 4 - Banco de Dados Modelo em Rede</w:t>
+          <w:t>Figura 4 - Banco de Dados MER Estendido</w:t>
         </w:r>
         <w:r>
           <w:rPr>
@@ -912,7 +912,7 @@
             <w:noProof/>
             <w:webHidden/>
           </w:rPr>
-          <w:instrText xml:space="preserve"> PAGEREF _Toc158042228 \h </w:instrText>
+          <w:instrText xml:space="preserve"> PAGEREF _Toc158813432 \h </w:instrText>
         </w:r>
         <w:r>
           <w:rPr>
@@ -932,7 +932,7 @@
             <w:noProof/>
             <w:webHidden/>
           </w:rPr>
-          <w:t>10</w:t>
+          <w:t>9</w:t>
         </w:r>
         <w:r>
           <w:rPr>
@@ -945,78 +945,6 @@
     </w:p>
     <w:p>
       <w:pPr>
-        <w:pStyle w:val="ndicedeilustraes"/>
-        <w:tabs>
-          <w:tab w:val="right" w:leader="dot" w:pos="9061"/>
-        </w:tabs>
-        <w:rPr>
-          <w:rFonts w:asciiTheme="minorHAnsi" w:eastAsiaTheme="minorEastAsia" w:hAnsiTheme="minorHAnsi"/>
-          <w:b w:val="0"/>
-          <w:noProof/>
-          <w:sz w:val="22"/>
-          <w:lang w:eastAsia="pt-BR"/>
-        </w:rPr>
-      </w:pPr>
-      <w:hyperlink w:anchor="_Toc158042229" w:history="1">
-        <w:r>
-          <w:rPr>
-            <w:rStyle w:val="Hyperlink"/>
-            <w:noProof/>
-          </w:rPr>
-          <w:t>Figura 5 - Banco de Dados MER Estendido</w:t>
-        </w:r>
-        <w:r>
-          <w:rPr>
-            <w:noProof/>
-            <w:webHidden/>
-          </w:rPr>
-          <w:tab/>
-        </w:r>
-        <w:r>
-          <w:rPr>
-            <w:noProof/>
-            <w:webHidden/>
-          </w:rPr>
-          <w:fldChar w:fldCharType="begin"/>
-        </w:r>
-        <w:r>
-          <w:rPr>
-            <w:noProof/>
-            <w:webHidden/>
-          </w:rPr>
-          <w:instrText xml:space="preserve"> PAGEREF _Toc158042229 \h </w:instrText>
-        </w:r>
-        <w:r>
-          <w:rPr>
-            <w:noProof/>
-            <w:webHidden/>
-          </w:rPr>
-        </w:r>
-        <w:r>
-          <w:rPr>
-            <w:noProof/>
-            <w:webHidden/>
-          </w:rPr>
-          <w:fldChar w:fldCharType="separate"/>
-        </w:r>
-        <w:r>
-          <w:rPr>
-            <w:noProof/>
-            <w:webHidden/>
-          </w:rPr>
-          <w:t>11</w:t>
-        </w:r>
-        <w:r>
-          <w:rPr>
-            <w:noProof/>
-            <w:webHidden/>
-          </w:rPr>
-          <w:fldChar w:fldCharType="end"/>
-        </w:r>
-      </w:hyperlink>
-    </w:p>
-    <w:p>
-      <w:pPr>
         <w:spacing w:after="0" w:line="360" w:lineRule="auto"/>
         <w:rPr>
           <w:rFonts w:ascii="Arial" w:hAnsi="Arial" w:cs="Arial"/>
@@ -1031,23 +959,6 @@
           <w:szCs w:val="24"/>
         </w:rPr>
         <w:fldChar w:fldCharType="end"/>
-      </w:r>
-    </w:p>
-    <w:p>
-      <w:pPr>
-        <w:rPr>
-          <w:rFonts w:ascii="Arial" w:hAnsi="Arial" w:cs="Arial"/>
-          <w:sz w:val="24"/>
-          <w:szCs w:val="24"/>
-        </w:rPr>
-      </w:pPr>
-      <w:r>
-        <w:rPr>
-          <w:rFonts w:ascii="Arial" w:hAnsi="Arial" w:cs="Arial"/>
-          <w:sz w:val="24"/>
-          <w:szCs w:val="24"/>
-        </w:rPr>
-        <w:br w:type="page"/>
       </w:r>
     </w:p>
     <w:p>
@@ -1133,7 +1044,7 @@
         </w:rPr>
         <w:fldChar w:fldCharType="separate"/>
       </w:r>
-      <w:hyperlink w:anchor="_Toc158042216" w:history="1">
+      <w:hyperlink w:anchor="_Toc158813421" w:history="1">
         <w:r>
           <w:rPr>
             <w:rStyle w:val="Hyperlink"/>
@@ -1178,7 +1089,7 @@
             <w:noProof/>
             <w:webHidden/>
           </w:rPr>
-          <w:instrText xml:space="preserve"> PAGEREF _Toc158042216 \h </w:instrText>
+          <w:instrText xml:space="preserve"> PAGEREF _Toc158813421 \h </w:instrText>
         </w:r>
         <w:r>
           <w:rPr>
@@ -1225,7 +1136,7 @@
           <w:lang w:eastAsia="pt-BR"/>
         </w:rPr>
       </w:pPr>
-      <w:hyperlink w:anchor="_Toc158042217" w:history="1">
+      <w:hyperlink w:anchor="_Toc158813422" w:history="1">
         <w:r>
           <w:rPr>
             <w:rStyle w:val="Hyperlink"/>
@@ -1270,7 +1181,7 @@
             <w:noProof/>
             <w:webHidden/>
           </w:rPr>
-          <w:instrText xml:space="preserve"> PAGEREF _Toc158042217 \h </w:instrText>
+          <w:instrText xml:space="preserve"> PAGEREF _Toc158813422 \h </w:instrText>
         </w:r>
         <w:r>
           <w:rPr>
@@ -1290,7 +1201,7 @@
             <w:noProof/>
             <w:webHidden/>
           </w:rPr>
-          <w:t>6</w:t>
+          <w:t>5</w:t>
         </w:r>
         <w:r>
           <w:rPr>
@@ -1316,7 +1227,7 @@
           <w:lang w:eastAsia="pt-BR"/>
         </w:rPr>
       </w:pPr>
-      <w:hyperlink w:anchor="_Toc158042218" w:history="1">
+      <w:hyperlink w:anchor="_Toc158813423" w:history="1">
         <w:r>
           <w:rPr>
             <w:rStyle w:val="Hyperlink"/>
@@ -1339,7 +1250,7 @@
             <w:rStyle w:val="Hyperlink"/>
             <w:noProof/>
           </w:rPr>
-          <w:t>Modelo em árvore</w:t>
+          <w:t>Modelo plano</w:t>
         </w:r>
         <w:r>
           <w:rPr>
@@ -1360,7 +1271,7 @@
             <w:noProof/>
             <w:webHidden/>
           </w:rPr>
-          <w:instrText xml:space="preserve"> PAGEREF _Toc158042218 \h </w:instrText>
+          <w:instrText xml:space="preserve"> PAGEREF _Toc158813423 \h </w:instrText>
         </w:r>
         <w:r>
           <w:rPr>
@@ -1380,7 +1291,7 @@
             <w:noProof/>
             <w:webHidden/>
           </w:rPr>
-          <w:t>7</w:t>
+          <w:t>6</w:t>
         </w:r>
         <w:r>
           <w:rPr>
@@ -1406,7 +1317,7 @@
           <w:lang w:eastAsia="pt-BR"/>
         </w:rPr>
       </w:pPr>
-      <w:hyperlink w:anchor="_Toc158042219" w:history="1">
+      <w:hyperlink w:anchor="_Toc158813424" w:history="1">
         <w:r>
           <w:rPr>
             <w:rStyle w:val="Hyperlink"/>
@@ -1429,7 +1340,7 @@
             <w:rStyle w:val="Hyperlink"/>
             <w:noProof/>
           </w:rPr>
-          <w:t>Modelo plano</w:t>
+          <w:t>Modelo hierárquico</w:t>
         </w:r>
         <w:r>
           <w:rPr>
@@ -1450,7 +1361,7 @@
             <w:noProof/>
             <w:webHidden/>
           </w:rPr>
-          <w:instrText xml:space="preserve"> PAGEREF _Toc158042219 \h </w:instrText>
+          <w:instrText xml:space="preserve"> PAGEREF _Toc158813424 \h </w:instrText>
         </w:r>
         <w:r>
           <w:rPr>
@@ -1470,7 +1381,7 @@
             <w:noProof/>
             <w:webHidden/>
           </w:rPr>
-          <w:t>8</w:t>
+          <w:t>7</w:t>
         </w:r>
         <w:r>
           <w:rPr>
@@ -1496,7 +1407,7 @@
           <w:lang w:eastAsia="pt-BR"/>
         </w:rPr>
       </w:pPr>
-      <w:hyperlink w:anchor="_Toc158042220" w:history="1">
+      <w:hyperlink w:anchor="_Toc158813425" w:history="1">
         <w:r>
           <w:rPr>
             <w:rStyle w:val="Hyperlink"/>
@@ -1519,7 +1430,7 @@
             <w:rStyle w:val="Hyperlink"/>
             <w:noProof/>
           </w:rPr>
-          <w:t>Modelo hierárquico</w:t>
+          <w:t>Modelo em rede</w:t>
         </w:r>
         <w:r>
           <w:rPr>
@@ -1540,7 +1451,7 @@
             <w:noProof/>
             <w:webHidden/>
           </w:rPr>
-          <w:instrText xml:space="preserve"> PAGEREF _Toc158042220 \h </w:instrText>
+          <w:instrText xml:space="preserve"> PAGEREF _Toc158813425 \h </w:instrText>
         </w:r>
         <w:r>
           <w:rPr>
@@ -1560,7 +1471,7 @@
             <w:noProof/>
             <w:webHidden/>
           </w:rPr>
-          <w:t>9</w:t>
+          <w:t>8</w:t>
         </w:r>
         <w:r>
           <w:rPr>
@@ -1586,7 +1497,7 @@
           <w:lang w:eastAsia="pt-BR"/>
         </w:rPr>
       </w:pPr>
-      <w:hyperlink w:anchor="_Toc158042221" w:history="1">
+      <w:hyperlink w:anchor="_Toc158813426" w:history="1">
         <w:r>
           <w:rPr>
             <w:rStyle w:val="Hyperlink"/>
@@ -1609,7 +1520,7 @@
             <w:rStyle w:val="Hyperlink"/>
             <w:noProof/>
           </w:rPr>
-          <w:t>Modelo em rede</w:t>
+          <w:t>Modelo entidade-relacionamento estendido</w:t>
         </w:r>
         <w:r>
           <w:rPr>
@@ -1630,7 +1541,7 @@
             <w:noProof/>
             <w:webHidden/>
           </w:rPr>
-          <w:instrText xml:space="preserve"> PAGEREF _Toc158042221 \h </w:instrText>
+          <w:instrText xml:space="preserve"> PAGEREF _Toc158813426 \h </w:instrText>
         </w:r>
         <w:r>
           <w:rPr>
@@ -1650,97 +1561,7 @@
             <w:noProof/>
             <w:webHidden/>
           </w:rPr>
-          <w:t>10</w:t>
-        </w:r>
-        <w:r>
-          <w:rPr>
-            <w:noProof/>
-            <w:webHidden/>
-          </w:rPr>
-          <w:fldChar w:fldCharType="end"/>
-        </w:r>
-      </w:hyperlink>
-    </w:p>
-    <w:p>
-      <w:pPr>
-        <w:pStyle w:val="Sumrio2"/>
-        <w:tabs>
-          <w:tab w:val="left" w:pos="1100"/>
-          <w:tab w:val="right" w:leader="dot" w:pos="9061"/>
-        </w:tabs>
-        <w:rPr>
-          <w:rFonts w:asciiTheme="minorHAnsi" w:eastAsiaTheme="minorEastAsia" w:hAnsiTheme="minorHAnsi"/>
-          <w:caps w:val="0"/>
-          <w:noProof/>
-          <w:sz w:val="22"/>
-          <w:lang w:eastAsia="pt-BR"/>
-        </w:rPr>
-      </w:pPr>
-      <w:hyperlink w:anchor="_Toc158042222" w:history="1">
-        <w:r>
-          <w:rPr>
-            <w:rStyle w:val="Hyperlink"/>
-            <w:noProof/>
-          </w:rPr>
-          <w:t>2.5</w:t>
-        </w:r>
-        <w:r>
-          <w:rPr>
-            <w:rFonts w:asciiTheme="minorHAnsi" w:eastAsiaTheme="minorEastAsia" w:hAnsiTheme="minorHAnsi"/>
-            <w:caps w:val="0"/>
-            <w:noProof/>
-            <w:sz w:val="22"/>
-            <w:lang w:eastAsia="pt-BR"/>
-          </w:rPr>
-          <w:tab/>
-        </w:r>
-        <w:r>
-          <w:rPr>
-            <w:rStyle w:val="Hyperlink"/>
-            <w:noProof/>
-          </w:rPr>
-          <w:t>Modelo entidade-relacionamento estendido</w:t>
-        </w:r>
-        <w:r>
-          <w:rPr>
-            <w:noProof/>
-            <w:webHidden/>
-          </w:rPr>
-          <w:tab/>
-        </w:r>
-        <w:r>
-          <w:rPr>
-            <w:noProof/>
-            <w:webHidden/>
-          </w:rPr>
-          <w:fldChar w:fldCharType="begin"/>
-        </w:r>
-        <w:r>
-          <w:rPr>
-            <w:noProof/>
-            <w:webHidden/>
-          </w:rPr>
-          <w:instrText xml:space="preserve"> PAGEREF _Toc158042222 \h </w:instrText>
-        </w:r>
-        <w:r>
-          <w:rPr>
-            <w:noProof/>
-            <w:webHidden/>
-          </w:rPr>
-        </w:r>
-        <w:r>
-          <w:rPr>
-            <w:noProof/>
-            <w:webHidden/>
-          </w:rPr>
-          <w:fldChar w:fldCharType="separate"/>
-        </w:r>
-        <w:r>
-          <w:rPr>
-            <w:noProof/>
-            <w:webHidden/>
-          </w:rPr>
-          <w:t>11</w:t>
+          <w:t>9</w:t>
         </w:r>
         <w:r>
           <w:rPr>
@@ -1767,7 +1588,7 @@
           <w:lang w:eastAsia="pt-BR"/>
         </w:rPr>
       </w:pPr>
-      <w:hyperlink w:anchor="_Toc158042223" w:history="1">
+      <w:hyperlink w:anchor="_Toc158813427" w:history="1">
         <w:r>
           <w:rPr>
             <w:rStyle w:val="Hyperlink"/>
@@ -1812,7 +1633,7 @@
             <w:noProof/>
             <w:webHidden/>
           </w:rPr>
-          <w:instrText xml:space="preserve"> PAGEREF _Toc158042223 \h </w:instrText>
+          <w:instrText xml:space="preserve"> PAGEREF _Toc158813427 \h </w:instrText>
         </w:r>
         <w:r>
           <w:rPr>
@@ -1832,7 +1653,7 @@
             <w:noProof/>
             <w:webHidden/>
           </w:rPr>
-          <w:t>12</w:t>
+          <w:t>10</w:t>
         </w:r>
         <w:r>
           <w:rPr>
@@ -1858,7 +1679,7 @@
           <w:lang w:eastAsia="pt-BR"/>
         </w:rPr>
       </w:pPr>
-      <w:hyperlink w:anchor="_Toc158042224" w:history="1">
+      <w:hyperlink w:anchor="_Toc158813428" w:history="1">
         <w:r>
           <w:rPr>
             <w:rStyle w:val="Hyperlink"/>
@@ -1885,7 +1706,7 @@
             <w:noProof/>
             <w:webHidden/>
           </w:rPr>
-          <w:instrText xml:space="preserve"> PAGEREF _Toc158042224 \h </w:instrText>
+          <w:instrText xml:space="preserve"> PAGEREF _Toc158813428 \h </w:instrText>
         </w:r>
         <w:r>
           <w:rPr>
@@ -1905,7 +1726,7 @@
             <w:noProof/>
             <w:webHidden/>
           </w:rPr>
-          <w:t>13</w:t>
+          <w:t>11</w:t>
         </w:r>
         <w:r>
           <w:rPr>
@@ -1955,7 +1776,7 @@
       <w:pPr>
         <w:pStyle w:val="Nivel01"/>
       </w:pPr>
-      <w:bookmarkStart w:id="0" w:name="_Toc158042216"/>
+      <w:bookmarkStart w:id="0" w:name="_Toc158813421"/>
       <w:r>
         <w:lastRenderedPageBreak/>
         <w:t>INTRODUÇÃO</w:t>
@@ -2279,7 +2100,7 @@
       <w:pPr>
         <w:pStyle w:val="Nivel01"/>
       </w:pPr>
-      <w:bookmarkStart w:id="1" w:name="_Toc158042217"/>
+      <w:bookmarkStart w:id="1" w:name="_Toc158813422"/>
       <w:r>
         <w:t>banco de dados</w:t>
       </w:r>
@@ -2441,25 +2262,36 @@
         </w:rPr>
       </w:pPr>
       <w:r>
+        <w:t xml:space="preserve"> </w:t>
+      </w:r>
+      <w:r>
         <w:br w:type="page"/>
       </w:r>
-      <w:bookmarkStart w:id="2" w:name="_GoBack"/>
+    </w:p>
+    <w:p>
+      <w:pPr>
+        <w:pStyle w:val="Nivel02"/>
+      </w:pPr>
+      <w:bookmarkStart w:id="2" w:name="_Toc158813423"/>
+      <w:r>
+        <w:lastRenderedPageBreak/>
+        <w:t>Modelo plano</w:t>
+      </w:r>
       <w:bookmarkEnd w:id="2"/>
     </w:p>
     <w:p>
       <w:pPr>
-        <w:pStyle w:val="Nivel02"/>
-      </w:pPr>
-      <w:r>
-        <w:lastRenderedPageBreak/>
-        <w:t>modelo em árvore</w:t>
-      </w:r>
+        <w:pStyle w:val="ABNT"/>
+      </w:pPr>
     </w:p>
     <w:p>
       <w:pPr>
         <w:pStyle w:val="ABNT"/>
         <w:ind w:left="1069" w:firstLine="0"/>
       </w:pPr>
+      <w:r>
+        <w:t xml:space="preserve">Definição </w:t>
+      </w:r>
     </w:p>
     <w:p>
       <w:pPr>
@@ -2467,7 +2299,7 @@
         <w:ind w:left="1069" w:firstLine="0"/>
       </w:pPr>
       <w:r>
-        <w:t xml:space="preserve">Definição </w:t>
+        <w:t>Uso</w:t>
       </w:r>
     </w:p>
     <w:p>
@@ -2476,175 +2308,44 @@
         <w:ind w:left="1069" w:firstLine="0"/>
       </w:pPr>
       <w:r>
-        <w:t>Uso</w:t>
+        <w:t>Exemplo</w:t>
       </w:r>
     </w:p>
     <w:p>
       <w:pPr>
         <w:pStyle w:val="ABNT"/>
-        <w:ind w:left="1069" w:firstLine="0"/>
-      </w:pPr>
-      <w:r>
-        <w:t>Exemplo</w:t>
-      </w:r>
-    </w:p>
-    <w:p>
-      <w:pPr>
-        <w:pStyle w:val="ABNT"/>
-        <w:ind w:left="1069" w:firstLine="0"/>
       </w:pPr>
     </w:p>
     <w:p>
       <w:pPr>
         <w:pStyle w:val="EstiloLegendaJustificado"/>
       </w:pPr>
-      <w:bookmarkStart w:id="3" w:name="_Toc158042226"/>
+      <w:bookmarkStart w:id="3" w:name="_Toc158813429"/>
       <w:r>
         <w:t xml:space="preserve">Figura </w:t>
       </w:r>
-      <w:fldSimple w:instr=" SEQ Figura \* ARABIC ">
-        <w:r>
-          <w:rPr>
-            <w:noProof/>
-          </w:rPr>
-          <w:t>2</w:t>
-        </w:r>
-      </w:fldSimple>
-      <w:r>
-        <w:t xml:space="preserve"> - Banco de Dados Modelo em Árvore</w:t>
+      <w:r>
+        <w:fldChar w:fldCharType="begin"/>
+      </w:r>
+      <w:r>
+        <w:instrText xml:space="preserve"> SEQ Figura \* ARABIC </w:instrText>
+      </w:r>
+      <w:r>
+        <w:fldChar w:fldCharType="separate"/>
+      </w:r>
+      <w:r>
+        <w:rPr>
+          <w:noProof/>
+        </w:rPr>
+        <w:t>1</w:t>
+      </w:r>
+      <w:r>
+        <w:fldChar w:fldCharType="end"/>
+      </w:r>
+      <w:r>
+        <w:t xml:space="preserve"> - Banco de Dados Modelo Plano</w:t>
       </w:r>
       <w:bookmarkEnd w:id="3"/>
-    </w:p>
-    <w:p>
-      <w:pPr>
-        <w:pStyle w:val="Imagem"/>
-      </w:pPr>
-      <w:r>
-        <w:drawing>
-          <wp:inline distT="0" distB="0" distL="0" distR="0">
-            <wp:extent cx="4409982" cy="2162175"/>
-            <wp:effectExtent l="0" t="0" r="0" b="0"/>
-            <wp:docPr id="3" name="Imagem 3"/>
-            <wp:cNvGraphicFramePr>
-              <a:graphicFrameLocks xmlns:a="http://schemas.openxmlformats.org/drawingml/2006/main" noChangeAspect="1"/>
-            </wp:cNvGraphicFramePr>
-            <a:graphic xmlns:a="http://schemas.openxmlformats.org/drawingml/2006/main">
-              <a:graphicData uri="http://schemas.openxmlformats.org/drawingml/2006/picture">
-                <pic:pic xmlns:pic="http://schemas.openxmlformats.org/drawingml/2006/picture">
-                  <pic:nvPicPr>
-                    <pic:cNvPr id="3" name="COMPUTADOR.jpg"/>
-                    <pic:cNvPicPr/>
-                  </pic:nvPicPr>
-                  <pic:blipFill>
-                    <a:blip r:embed="rId9">
-                      <a:extLst>
-                        <a:ext uri="{28A0092B-C50C-407E-A947-70E740481C1C}">
-                          <a14:useLocalDpi xmlns:a14="http://schemas.microsoft.com/office/drawing/2010/main" val="0"/>
-                        </a:ext>
-                      </a:extLst>
-                    </a:blip>
-                    <a:stretch>
-                      <a:fillRect/>
-                    </a:stretch>
-                  </pic:blipFill>
-                  <pic:spPr>
-                    <a:xfrm>
-                      <a:off x="0" y="0"/>
-                      <a:ext cx="4411946" cy="2163138"/>
-                    </a:xfrm>
-                    <a:prstGeom prst="rect">
-                      <a:avLst/>
-                    </a:prstGeom>
-                  </pic:spPr>
-                </pic:pic>
-              </a:graphicData>
-            </a:graphic>
-          </wp:inline>
-        </w:drawing>
-      </w:r>
-    </w:p>
-    <w:p>
-      <w:pPr>
-        <w:pStyle w:val="Fonte"/>
-      </w:pPr>
-      <w:r>
-        <w:t xml:space="preserve">FONTE: </w:t>
-      </w:r>
-      <w:r>
-        <w:t>https://www.researchgate.net/publication/242520125/figure/fig37/AS:339939809087492@1458059374576/Figura-36-Arvore-binaria-balanceada-No-caso-de-grandes-bancos-de-dados-onde-a-memoria.png</w:t>
-      </w:r>
-      <w:r>
-        <w:br w:type="page"/>
-      </w:r>
-    </w:p>
-    <w:p>
-      <w:pPr>
-        <w:pStyle w:val="Nivel02"/>
-      </w:pPr>
-      <w:bookmarkStart w:id="4" w:name="_Toc158042219"/>
-      <w:r>
-        <w:lastRenderedPageBreak/>
-        <w:t>Modelo plano</w:t>
-      </w:r>
-      <w:bookmarkEnd w:id="4"/>
-    </w:p>
-    <w:p>
-      <w:pPr>
-        <w:pStyle w:val="ABNT"/>
-      </w:pPr>
-    </w:p>
-    <w:p>
-      <w:pPr>
-        <w:pStyle w:val="ABNT"/>
-        <w:ind w:left="1069" w:firstLine="0"/>
-      </w:pPr>
-      <w:r>
-        <w:t xml:space="preserve">Definição </w:t>
-      </w:r>
-    </w:p>
-    <w:p>
-      <w:pPr>
-        <w:pStyle w:val="ABNT"/>
-        <w:ind w:left="1069" w:firstLine="0"/>
-      </w:pPr>
-      <w:r>
-        <w:t>Uso</w:t>
-      </w:r>
-    </w:p>
-    <w:p>
-      <w:pPr>
-        <w:pStyle w:val="ABNT"/>
-        <w:ind w:left="1069" w:firstLine="0"/>
-      </w:pPr>
-      <w:r>
-        <w:t>Exemplo</w:t>
-      </w:r>
-    </w:p>
-    <w:p>
-      <w:pPr>
-        <w:pStyle w:val="ABNT"/>
-      </w:pPr>
-    </w:p>
-    <w:p>
-      <w:pPr>
-        <w:pStyle w:val="EstiloLegendaJustificado"/>
-      </w:pPr>
-      <w:bookmarkStart w:id="5" w:name="_Toc158042227"/>
-      <w:r>
-        <w:t xml:space="preserve">Figura </w:t>
-      </w:r>
-      <w:fldSimple w:instr=" SEQ Figura \* ARABIC ">
-        <w:r>
-          <w:rPr>
-            <w:noProof/>
-          </w:rPr>
-          <w:t>3</w:t>
-        </w:r>
-      </w:fldSimple>
-      <w:r>
-        <w:t xml:space="preserve"> - Banco de Dados Modelo Plano</w:t>
-      </w:r>
-      <w:bookmarkEnd w:id="5"/>
     </w:p>
     <w:p>
       <w:pPr>
@@ -2667,7 +2368,7 @@
                     <pic:cNvPicPr/>
                   </pic:nvPicPr>
                   <pic:blipFill>
-                    <a:blip r:embed="rId10">
+                    <a:blip r:embed="rId9">
                       <a:extLst>
                         <a:ext uri="{28A0092B-C50C-407E-A947-70E740481C1C}">
                           <a14:useLocalDpi xmlns:a14="http://schemas.microsoft.com/office/drawing/2010/main" val="0"/>
@@ -2725,48 +2426,96 @@
       <w:r>
         <w:br w:type="page"/>
       </w:r>
-      <w:bookmarkStart w:id="6" w:name="_Toc158042220"/>
+      <w:bookmarkStart w:id="4" w:name="_Toc158813424"/>
       <w:r>
         <w:lastRenderedPageBreak/>
         <w:t>Modelo hierárquico</w:t>
       </w:r>
-      <w:bookmarkEnd w:id="6"/>
-    </w:p>
-    <w:p>
-      <w:pPr>
-        <w:pStyle w:val="Nivel01"/>
-        <w:numPr>
-          <w:ilvl w:val="0"/>
-          <w:numId w:val="0"/>
-        </w:numPr>
-      </w:pPr>
+      <w:bookmarkEnd w:id="4"/>
     </w:p>
     <w:p>
       <w:pPr>
         <w:pStyle w:val="ABNT"/>
-        <w:ind w:left="1069" w:firstLine="0"/>
-      </w:pPr>
-      <w:r>
-        <w:t xml:space="preserve">Definição </w:t>
-      </w:r>
-    </w:p>
-    <w:p>
-      <w:pPr>
-        <w:pStyle w:val="ABNT"/>
-        <w:ind w:left="1069" w:firstLine="0"/>
-      </w:pPr>
-      <w:r>
-        <w:t>Uso</w:t>
-      </w:r>
-    </w:p>
-    <w:p>
-      <w:pPr>
-        <w:pStyle w:val="ABNT"/>
-        <w:ind w:left="1069" w:firstLine="0"/>
-      </w:pPr>
-      <w:r>
-        <w:t>Exemplo</w:t>
-      </w:r>
+      </w:pPr>
+      <w:r>
+        <w:t xml:space="preserve">O modelo hierárquico organiza dados em uma estrutura </w:t>
+      </w:r>
+      <w:r>
+        <w:t xml:space="preserve">parecida com uma árvore e cada registro tem sua </w:t>
+      </w:r>
+      <w:r>
+        <w:t>raiz.</w:t>
+      </w:r>
+      <w:r>
+        <w:t xml:space="preserve"> Os re</w:t>
+      </w:r>
+      <w:r>
+        <w:t xml:space="preserve">gistros "irmãos" </w:t>
+      </w:r>
+      <w:r>
+        <w:t>possuem ordenação</w:t>
+      </w:r>
+      <w:r>
+        <w:t xml:space="preserve"> física para armazenar o banco de dados. Este modelo é bom para descrever muitas relações do mundo real</w:t>
+      </w:r>
+      <w:r>
+        <w:t xml:space="preserve"> e foi usado pelos s</w:t>
+      </w:r>
+      <w:r>
+        <w:t xml:space="preserve">istemas de Gestão de </w:t>
+      </w:r>
+      <w:r>
+        <w:t>i</w:t>
+      </w:r>
+      <w:r>
+        <w:t xml:space="preserve">nformações da </w:t>
+      </w:r>
+      <w:r>
+        <w:rPr>
+          <w:i/>
+        </w:rPr>
+        <w:t>IBM</w:t>
+      </w:r>
+      <w:r>
+        <w:t xml:space="preserve"> nos anos 60 e 70, mas atualmente são raramente usados por possuir</w:t>
+      </w:r>
+      <w:r>
+        <w:t xml:space="preserve"> certas ineficiências operacionais</w:t>
+      </w:r>
+      <w:r>
+        <w:t>.</w:t>
+      </w:r>
+    </w:p>
+    <w:p>
+      <w:pPr>
+        <w:pStyle w:val="EstiloLegendaJustificado"/>
+      </w:pPr>
+      <w:bookmarkStart w:id="5" w:name="_Toc158813430"/>
+      <w:r>
+        <w:t xml:space="preserve">Figura </w:t>
+      </w:r>
+      <w:r>
+        <w:fldChar w:fldCharType="begin"/>
+      </w:r>
+      <w:r>
+        <w:instrText xml:space="preserve"> SEQ Figura \* ARABIC </w:instrText>
+      </w:r>
+      <w:r>
+        <w:fldChar w:fldCharType="separate"/>
+      </w:r>
+      <w:r>
+        <w:rPr>
+          <w:noProof/>
+        </w:rPr>
+        <w:t>2</w:t>
+      </w:r>
+      <w:r>
+        <w:fldChar w:fldCharType="end"/>
+      </w:r>
+      <w:r>
+        <w:t xml:space="preserve"> – Banco de Dados Modelo Hierárquico</w:t>
+      </w:r>
+      <w:bookmarkEnd w:id="5"/>
     </w:p>
     <w:p>
       <w:pPr>
@@ -2775,8 +2524,8 @@
       <w:r>
         <w:drawing>
           <wp:inline distT="0" distB="0" distL="0" distR="0">
-            <wp:extent cx="2839412" cy="1648851"/>
-            <wp:effectExtent l="0" t="0" r="0" b="0"/>
+            <wp:extent cx="3542956" cy="2057400"/>
+            <wp:effectExtent l="0" t="0" r="635" b="0"/>
             <wp:docPr id="8" name="Imagem 8"/>
             <wp:cNvGraphicFramePr>
               <a:graphicFrameLocks xmlns:a="http://schemas.openxmlformats.org/drawingml/2006/main" noChangeAspect="1"/>
@@ -2786,6 +2535,255 @@
                 <pic:pic xmlns:pic="http://schemas.openxmlformats.org/drawingml/2006/picture">
                   <pic:nvPicPr>
                     <pic:cNvPr id="8" name="010150210315-recriacao-mecanismo-anticitera-5.jpg"/>
+                    <pic:cNvPicPr/>
+                  </pic:nvPicPr>
+                  <pic:blipFill>
+                    <a:blip r:embed="rId10">
+                      <a:extLst>
+                        <a:ext uri="{28A0092B-C50C-407E-A947-70E740481C1C}">
+                          <a14:useLocalDpi xmlns:a14="http://schemas.microsoft.com/office/drawing/2010/main" val="0"/>
+                        </a:ext>
+                      </a:extLst>
+                    </a:blip>
+                    <a:stretch>
+                      <a:fillRect/>
+                    </a:stretch>
+                  </pic:blipFill>
+                  <pic:spPr>
+                    <a:xfrm>
+                      <a:off x="0" y="0"/>
+                      <a:ext cx="3549609" cy="2061263"/>
+                    </a:xfrm>
+                    <a:prstGeom prst="rect">
+                      <a:avLst/>
+                    </a:prstGeom>
+                  </pic:spPr>
+                </pic:pic>
+              </a:graphicData>
+            </a:graphic>
+          </wp:inline>
+        </w:drawing>
+      </w:r>
+    </w:p>
+    <w:p>
+      <w:pPr>
+        <w:pStyle w:val="Fonte"/>
+      </w:pPr>
+      <w:r>
+        <w:t>FONTE:</w:t>
+      </w:r>
+      <w:r>
+        <w:t xml:space="preserve"> </w:t>
+      </w:r>
+      <w:r>
+        <w:t>https://arquivo.devmedia.com.br/revistas/sql/imagens/85/5/image001.png</w:t>
+      </w:r>
+    </w:p>
+    <w:p>
+      <w:pPr>
+        <w:pStyle w:val="Fonte"/>
+      </w:pPr>
+    </w:p>
+    <w:p>
+      <w:pPr>
+        <w:pStyle w:val="ABNT"/>
+      </w:pPr>
+      <w:r>
+        <w:t>De maneira geral é modelo o que tá por trás dos</w:t>
+      </w:r>
+      <w:r>
+        <w:t xml:space="preserve"> índices de bancos de dados</w:t>
+      </w:r>
+      <w:r>
+        <w:t>, mas falando genericamente, essas estruturas conhecidas por parecerem</w:t>
+      </w:r>
+      <w:r>
+        <w:t xml:space="preserve"> árvores </w:t>
+      </w:r>
+      <w:r>
+        <w:t xml:space="preserve">se encontra no </w:t>
+      </w:r>
+      <w:r>
+        <w:t>Windows Explorer</w:t>
+      </w:r>
+      <w:r>
+        <w:t>,</w:t>
+      </w:r>
+      <w:r>
+        <w:t xml:space="preserve"> Mac Finder ou </w:t>
+      </w:r>
+      <w:r>
+        <w:t>Gnome N</w:t>
+      </w:r>
+      <w:r>
+        <w:t>autilus System</w:t>
+      </w:r>
+      <w:r>
+        <w:t>.</w:t>
+      </w:r>
+      <w:r>
+        <w:t xml:space="preserve"> </w:t>
+      </w:r>
+      <w:r>
+        <w:t>Grande parte dos sistemas de arquivos é inteiro baseado nessa estrutura, diretórios e arquivos são node e a sua reiz seria o “C:”</w:t>
+      </w:r>
+      <w:r>
+        <w:t xml:space="preserve">. </w:t>
+      </w:r>
+      <w:r>
+        <w:t>Já u</w:t>
+      </w:r>
+      <w:r>
+        <w:t xml:space="preserve">m documento HTML </w:t>
+      </w:r>
+      <w:r>
+        <w:t xml:space="preserve">é representado por dom, </w:t>
+      </w:r>
+      <w:r>
+        <w:t xml:space="preserve">onde cada entidades </w:t>
+      </w:r>
+      <w:r>
+        <w:t>presente são elementos e entrando na parte de objetos,</w:t>
+      </w:r>
+      <w:r>
+        <w:t xml:space="preserve"> Java </w:t>
+      </w:r>
+      <w:r>
+        <w:t xml:space="preserve"> é uma linguagem de programação que tem sua </w:t>
+      </w:r>
+      <w:r>
+        <w:t>biblioteca herdada a partir da classe objetiva toda herança de classes e interface é representada numa árvore</w:t>
+      </w:r>
+      <w:r>
+        <w:t>.</w:t>
+      </w:r>
+    </w:p>
+    <w:p>
+      <w:pPr>
+        <w:pStyle w:val="ABNT"/>
+      </w:pPr>
+      <w:r>
+        <w:t>A compreesão desse modelo se faz necessario na faculdade de ciência da computação e entre outros</w:t>
+      </w:r>
+      <w:r>
+        <w:t>você não consegue seguir para as próximas matérias na Ciência da Computação como sistemas operacionais ou compiladores todo o seu código fonte seja numa linguagem compilada como você ou interpretada como Python ou java script passa por etapas com uma análise léxica depois análise sintática que gera coisas como uma ST ou abstract sintaxe que é a representação do seu código texto no formato de uma árvore e mesmo para entender esses temas operacionais você vai precisar de árvores.</w:t>
+      </w:r>
+    </w:p>
+    <w:p>
+      <w:pPr>
+        <w:rPr>
+          <w:rFonts w:ascii="Arial" w:hAnsi="Arial" w:cs="Arial"/>
+          <w:caps/>
+          <w:sz w:val="24"/>
+          <w:szCs w:val="24"/>
+        </w:rPr>
+      </w:pPr>
+      <w:r>
+        <w:t xml:space="preserve"> </w:t>
+      </w:r>
+      <w:r>
+        <w:br w:type="page"/>
+      </w:r>
+    </w:p>
+    <w:p>
+      <w:pPr>
+        <w:pStyle w:val="Nivel02"/>
+      </w:pPr>
+      <w:bookmarkStart w:id="6" w:name="_Toc158813425"/>
+      <w:r>
+        <w:lastRenderedPageBreak/>
+        <w:t>Modelo em rede</w:t>
+      </w:r>
+      <w:bookmarkEnd w:id="6"/>
+    </w:p>
+    <w:p>
+      <w:pPr>
+        <w:pStyle w:val="Nivel01"/>
+        <w:numPr>
+          <w:ilvl w:val="0"/>
+          <w:numId w:val="0"/>
+        </w:numPr>
+      </w:pPr>
+    </w:p>
+    <w:p>
+      <w:pPr>
+        <w:pStyle w:val="ABNT"/>
+      </w:pPr>
+      <w:r>
+        <w:t xml:space="preserve">Esse modelo surgiu como uma extensão ao modelo hierarquico, quebrando o conceito de hierarquia, possibilitando que um mesmo registro estivesse envolvido com varias raizes (ou associações) </w:t>
+      </w:r>
+      <w:r>
+        <w:t>criando conexões bastante complexas</w:t>
+      </w:r>
+      <w:r>
+        <w:t xml:space="preserve">. Esse tipo de modelo </w:t>
+      </w:r>
+      <w:r>
+        <w:t>utilizados em sistemas para computadores de grande porte.</w:t>
+      </w:r>
+    </w:p>
+    <w:p>
+      <w:pPr>
+        <w:pStyle w:val="ABNT"/>
+      </w:pPr>
+      <w:r>
+        <w:t>Tanto o modelo hierárquico quanto o de rede são chamados de sistemas de navegação, pois as aplicações devem ser construídas para atravessar um conjunto de registros interligados previamente.</w:t>
+      </w:r>
+    </w:p>
+    <w:p>
+      <w:pPr>
+        <w:pStyle w:val="ABNT"/>
+      </w:pPr>
+    </w:p>
+    <w:p>
+      <w:pPr>
+        <w:pStyle w:val="EstiloLegendaJustificado"/>
+      </w:pPr>
+      <w:bookmarkStart w:id="7" w:name="_Toc158813431"/>
+      <w:r>
+        <w:t xml:space="preserve">Figura </w:t>
+      </w:r>
+      <w:r>
+        <w:fldChar w:fldCharType="begin"/>
+      </w:r>
+      <w:r>
+        <w:instrText xml:space="preserve"> SEQ Figura \* ARABIC </w:instrText>
+      </w:r>
+      <w:r>
+        <w:fldChar w:fldCharType="separate"/>
+      </w:r>
+      <w:r>
+        <w:rPr>
+          <w:noProof/>
+        </w:rPr>
+        <w:t>3</w:t>
+      </w:r>
+      <w:r>
+        <w:fldChar w:fldCharType="end"/>
+      </w:r>
+      <w:r>
+        <w:t xml:space="preserve"> - Banco de Dados Modelo em Rede</w:t>
+      </w:r>
+      <w:bookmarkEnd w:id="7"/>
+    </w:p>
+    <w:p>
+      <w:pPr>
+        <w:pStyle w:val="Imagem"/>
+      </w:pPr>
+      <w:r>
+        <w:drawing>
+          <wp:inline distT="0" distB="0" distL="0" distR="0" wp14:anchorId="13613BDB" wp14:editId="1441FD07">
+            <wp:extent cx="3162300" cy="2785540"/>
+            <wp:effectExtent l="0" t="0" r="0" b="0"/>
+            <wp:docPr id="7" name="Imagem 7"/>
+            <wp:cNvGraphicFramePr>
+              <a:graphicFrameLocks xmlns:a="http://schemas.openxmlformats.org/drawingml/2006/main" noChangeAspect="1"/>
+            </wp:cNvGraphicFramePr>
+            <a:graphic xmlns:a="http://schemas.openxmlformats.org/drawingml/2006/main">
+              <a:graphicData uri="http://schemas.openxmlformats.org/drawingml/2006/picture">
+                <pic:pic xmlns:pic="http://schemas.openxmlformats.org/drawingml/2006/picture">
+                  <pic:nvPicPr>
+                    <pic:cNvPr id="7" name="Imagem-I2.jpg"/>
                     <pic:cNvPicPr/>
                   </pic:nvPicPr>
                   <pic:blipFill>
@@ -2803,7 +2801,7 @@
                   <pic:spPr>
                     <a:xfrm>
                       <a:off x="0" y="0"/>
-                      <a:ext cx="2839412" cy="1648851"/>
+                      <a:ext cx="3195629" cy="2814899"/>
                     </a:xfrm>
                     <a:prstGeom prst="rect">
                       <a:avLst/>
@@ -2824,20 +2822,7 @@
         <w:t>FONTE:</w:t>
       </w:r>
       <w:r>
-        <w:t xml:space="preserve"> https://arquivo.devmedia.com.br/revistas/sql/imagens/85/5/image001.png</w:t>
-      </w:r>
-    </w:p>
-    <w:p>
-      <w:pPr>
-        <w:pStyle w:val="Fonte"/>
-      </w:pPr>
-    </w:p>
-    <w:p>
-      <w:pPr>
-        <w:pStyle w:val="ABNT"/>
-      </w:pPr>
-      <w:r>
-        <w:t xml:space="preserve"> </w:t>
+        <w:t xml:space="preserve"> https://d2slcw3kip6qmk.cloudfront.net/marketing/pages/chart/seo/database/discovery/network-model.svg</w:t>
       </w:r>
     </w:p>
     <w:p>
@@ -2849,8 +2834,15 @@
           <w:szCs w:val="24"/>
         </w:rPr>
       </w:pPr>
-      <w:bookmarkStart w:id="7" w:name="_Toc158042221"/>
-      <w:r>
+      <w:bookmarkStart w:id="8" w:name="_GoBack"/>
+      <w:bookmarkEnd w:id="8"/>
+      <w:r>
+        <w:rPr>
+          <w:rFonts w:ascii="Arial" w:hAnsi="Arial" w:cs="Arial"/>
+          <w:caps/>
+          <w:sz w:val="24"/>
+          <w:szCs w:val="24"/>
+        </w:rPr>
         <w:br w:type="page"/>
       </w:r>
     </w:p>
@@ -2858,155 +2850,7 @@
       <w:pPr>
         <w:pStyle w:val="Nivel02"/>
       </w:pPr>
-      <w:r>
-        <w:lastRenderedPageBreak/>
-        <w:t>Modelo em rede</w:t>
-      </w:r>
-      <w:bookmarkEnd w:id="7"/>
-    </w:p>
-    <w:p>
-      <w:pPr>
-        <w:pStyle w:val="Nivel01"/>
-        <w:numPr>
-          <w:ilvl w:val="0"/>
-          <w:numId w:val="0"/>
-        </w:numPr>
-      </w:pPr>
-    </w:p>
-    <w:p>
-      <w:pPr>
-        <w:pStyle w:val="ABNT"/>
-        <w:ind w:left="1069" w:firstLine="0"/>
-      </w:pPr>
-      <w:r>
-        <w:t xml:space="preserve">Definição </w:t>
-      </w:r>
-    </w:p>
-    <w:p>
-      <w:pPr>
-        <w:pStyle w:val="ABNT"/>
-        <w:ind w:left="1069" w:firstLine="0"/>
-      </w:pPr>
-      <w:r>
-        <w:t>Uso</w:t>
-      </w:r>
-    </w:p>
-    <w:p>
-      <w:pPr>
-        <w:pStyle w:val="ABNT"/>
-        <w:ind w:left="1069" w:firstLine="0"/>
-      </w:pPr>
-      <w:r>
-        <w:t>Exemplo</w:t>
-      </w:r>
-    </w:p>
-    <w:p>
-      <w:pPr>
-        <w:pStyle w:val="Nivel01"/>
-        <w:numPr>
-          <w:ilvl w:val="0"/>
-          <w:numId w:val="0"/>
-        </w:numPr>
-      </w:pPr>
-    </w:p>
-    <w:p>
-      <w:pPr>
-        <w:pStyle w:val="EstiloLegendaJustificado"/>
-      </w:pPr>
-      <w:bookmarkStart w:id="8" w:name="_Toc158042228"/>
-      <w:r>
-        <w:t xml:space="preserve">Figura </w:t>
-      </w:r>
-      <w:fldSimple w:instr=" SEQ Figura \* ARABIC ">
-        <w:r>
-          <w:rPr>
-            <w:noProof/>
-          </w:rPr>
-          <w:t>4</w:t>
-        </w:r>
-      </w:fldSimple>
-      <w:r>
-        <w:t xml:space="preserve"> - Banco de Dados Modelo em Rede</w:t>
-      </w:r>
-      <w:bookmarkEnd w:id="8"/>
-    </w:p>
-    <w:p>
-      <w:pPr>
-        <w:pStyle w:val="Imagem"/>
-      </w:pPr>
-      <w:r>
-        <w:drawing>
-          <wp:inline distT="0" distB="0" distL="0" distR="0" wp14:anchorId="13613BDB" wp14:editId="1441FD07">
-            <wp:extent cx="2705100" cy="2382812"/>
-            <wp:effectExtent l="0" t="0" r="0" b="0"/>
-            <wp:docPr id="7" name="Imagem 7"/>
-            <wp:cNvGraphicFramePr>
-              <a:graphicFrameLocks xmlns:a="http://schemas.openxmlformats.org/drawingml/2006/main" noChangeAspect="1"/>
-            </wp:cNvGraphicFramePr>
-            <a:graphic xmlns:a="http://schemas.openxmlformats.org/drawingml/2006/main">
-              <a:graphicData uri="http://schemas.openxmlformats.org/drawingml/2006/picture">
-                <pic:pic xmlns:pic="http://schemas.openxmlformats.org/drawingml/2006/picture">
-                  <pic:nvPicPr>
-                    <pic:cNvPr id="7" name="Imagem-I2.jpg"/>
-                    <pic:cNvPicPr/>
-                  </pic:nvPicPr>
-                  <pic:blipFill>
-                    <a:blip r:embed="rId12">
-                      <a:extLst>
-                        <a:ext uri="{28A0092B-C50C-407E-A947-70E740481C1C}">
-                          <a14:useLocalDpi xmlns:a14="http://schemas.microsoft.com/office/drawing/2010/main" val="0"/>
-                        </a:ext>
-                      </a:extLst>
-                    </a:blip>
-                    <a:stretch>
-                      <a:fillRect/>
-                    </a:stretch>
-                  </pic:blipFill>
-                  <pic:spPr>
-                    <a:xfrm>
-                      <a:off x="0" y="0"/>
-                      <a:ext cx="2725474" cy="2400758"/>
-                    </a:xfrm>
-                    <a:prstGeom prst="rect">
-                      <a:avLst/>
-                    </a:prstGeom>
-                  </pic:spPr>
-                </pic:pic>
-              </a:graphicData>
-            </a:graphic>
-          </wp:inline>
-        </w:drawing>
-      </w:r>
-    </w:p>
-    <w:p>
-      <w:pPr>
-        <w:pStyle w:val="Fonte"/>
-      </w:pPr>
-      <w:r>
-        <w:t>FONTE:</w:t>
-      </w:r>
-      <w:r>
-        <w:t xml:space="preserve"> https://d2slcw3kip6qmk.cloudfront.net/marketing/pages/chart/seo/database/discovery/network-model.svg</w:t>
-      </w:r>
-    </w:p>
-    <w:p>
-      <w:pPr>
-        <w:rPr>
-          <w:rFonts w:ascii="Arial" w:hAnsi="Arial" w:cs="Arial"/>
-          <w:caps/>
-          <w:sz w:val="24"/>
-          <w:szCs w:val="24"/>
-        </w:rPr>
-      </w:pPr>
-      <w:bookmarkStart w:id="9" w:name="_Toc158042222"/>
-      <w:r>
-        <w:br w:type="page"/>
-      </w:r>
-    </w:p>
-    <w:p>
-      <w:pPr>
-        <w:pStyle w:val="Nivel02"/>
-      </w:pPr>
+      <w:bookmarkStart w:id="9" w:name="_Toc158813426"/>
       <w:r>
         <w:lastRenderedPageBreak/>
         <w:t>Modelo entidade-relacionamento estendido</w:t>
@@ -3062,18 +2906,28 @@
       <w:pPr>
         <w:pStyle w:val="EstiloLegendaJustificado"/>
       </w:pPr>
-      <w:bookmarkStart w:id="10" w:name="_Toc158042229"/>
+      <w:bookmarkStart w:id="10" w:name="_Toc158813432"/>
       <w:r>
         <w:t xml:space="preserve">Figura </w:t>
       </w:r>
-      <w:fldSimple w:instr=" SEQ Figura \* ARABIC ">
-        <w:r>
-          <w:rPr>
-            <w:noProof/>
-          </w:rPr>
-          <w:t>5</w:t>
-        </w:r>
-      </w:fldSimple>
+      <w:r>
+        <w:fldChar w:fldCharType="begin"/>
+      </w:r>
+      <w:r>
+        <w:instrText xml:space="preserve"> SEQ Figura \* ARABIC </w:instrText>
+      </w:r>
+      <w:r>
+        <w:fldChar w:fldCharType="separate"/>
+      </w:r>
+      <w:r>
+        <w:rPr>
+          <w:noProof/>
+        </w:rPr>
+        <w:t>4</w:t>
+      </w:r>
+      <w:r>
+        <w:fldChar w:fldCharType="end"/>
+      </w:r>
       <w:r>
         <w:t xml:space="preserve"> - Banco de Dados MER Estendido</w:t>
       </w:r>
@@ -3100,7 +2954,7 @@
                     <pic:cNvPicPr/>
                   </pic:nvPicPr>
                   <pic:blipFill>
-                    <a:blip r:embed="rId13">
+                    <a:blip r:embed="rId12">
                       <a:extLst>
                         <a:ext uri="{28A0092B-C50C-407E-A947-70E740481C1C}">
                           <a14:useLocalDpi xmlns:a14="http://schemas.microsoft.com/office/drawing/2010/main" val="0"/>
@@ -3153,7 +3007,6 @@
           <w:szCs w:val="24"/>
         </w:rPr>
       </w:pPr>
-      <w:bookmarkStart w:id="11" w:name="_Toc158042223"/>
       <w:r>
         <w:br w:type="page"/>
       </w:r>
@@ -3162,6 +3015,7 @@
       <w:pPr>
         <w:pStyle w:val="Nivel01"/>
       </w:pPr>
+      <w:bookmarkStart w:id="11" w:name="_Toc158813427"/>
       <w:r>
         <w:lastRenderedPageBreak/>
         <w:t>Conclusão</w:t>
@@ -3193,7 +3047,7 @@
           <w:color w:val="auto"/>
         </w:rPr>
       </w:pPr>
-      <w:bookmarkStart w:id="12" w:name="_Toc158042224"/>
+      <w:bookmarkStart w:id="12" w:name="_Toc158813428"/>
       <w:r>
         <w:lastRenderedPageBreak/>
         <w:t>Referências</w:t>
@@ -3512,15 +3366,86 @@
           <w:lang w:eastAsia="pt-BR"/>
         </w:rPr>
       </w:pPr>
-      <w:r>
+    </w:p>
+    <w:p>
+      <w:pPr>
+        <w:pStyle w:val="ABNT"/>
         <w:rPr>
           <w:rStyle w:val="RefernciaSutil"/>
           <w:smallCaps w:val="0"/>
           <w:color w:val="auto"/>
           <w:lang w:eastAsia="pt-BR"/>
         </w:rPr>
+      </w:pPr>
+      <w:r>
+        <w:rPr>
+          <w:rStyle w:val="RefernciaSutil"/>
+          <w:smallCaps w:val="0"/>
+          <w:color w:val="auto"/>
+          <w:lang w:eastAsia="pt-BR"/>
+        </w:rPr>
         <w:t>https://books.google.com.br/books?hl=pt-BR&amp;lr=&amp;id=q64cCgAAQBAJ&amp;oi=fnd&amp;pg=PT4&amp;dq=sql+banco+de+dados&amp;ots=7hnKXi1phH&amp;sig=_owyCqBor46lWRvJjS2wBO1t2rM#v=onepage&amp;q=sql%20banco%20de%20dados&amp;f=false</w:t>
       </w:r>
+    </w:p>
+    <w:p>
+      <w:pPr>
+        <w:pStyle w:val="ABNT"/>
+        <w:rPr>
+          <w:rStyle w:val="RefernciaSutil"/>
+          <w:smallCaps w:val="0"/>
+          <w:color w:val="auto"/>
+          <w:lang w:eastAsia="pt-BR"/>
+        </w:rPr>
+      </w:pPr>
+    </w:p>
+    <w:p>
+      <w:pPr>
+        <w:pStyle w:val="ABNT"/>
+        <w:rPr>
+          <w:rStyle w:val="RefernciaSutil"/>
+          <w:smallCaps w:val="0"/>
+          <w:color w:val="auto"/>
+          <w:lang w:eastAsia="pt-BR"/>
+        </w:rPr>
+      </w:pPr>
+      <w:r>
+        <w:rPr>
+          <w:rStyle w:val="RefernciaSutil"/>
+          <w:smallCaps w:val="0"/>
+          <w:color w:val="auto"/>
+          <w:lang w:eastAsia="pt-BR"/>
+        </w:rPr>
+        <w:t xml:space="preserve">JAVAROTTI, Eduardo. MODELO DE REDES EM BANCO DE DADOS, administradores 2008. Disponível em: &lt; </w:t>
+      </w:r>
+      <w:r>
+        <w:rPr>
+          <w:rStyle w:val="RefernciaSutil"/>
+          <w:smallCaps w:val="0"/>
+          <w:color w:val="auto"/>
+          <w:lang w:eastAsia="pt-BR"/>
+        </w:rPr>
+        <w:t>https://administradores.com.br/artigos/modelo-de-redes-em-banco-de-dados</w:t>
+      </w:r>
+      <w:r>
+        <w:rPr>
+          <w:rStyle w:val="RefernciaSutil"/>
+          <w:smallCaps w:val="0"/>
+          <w:color w:val="auto"/>
+          <w:lang w:eastAsia="pt-BR"/>
+        </w:rPr>
+        <w:t>&gt; . Acesso em: 14 de fev de 2024.</w:t>
+      </w:r>
+    </w:p>
+    <w:p>
+      <w:pPr>
+        <w:pStyle w:val="ABNT"/>
+        <w:rPr>
+          <w:rStyle w:val="RefernciaSutil"/>
+          <w:smallCaps w:val="0"/>
+          <w:color w:val="auto"/>
+          <w:lang w:eastAsia="pt-BR"/>
+        </w:rPr>
+      </w:pPr>
     </w:p>
     <w:p>
       <w:pPr>
@@ -3603,7 +3528,6 @@
         <w:docPartUnique/>
       </w:docPartObj>
     </w:sdtPr>
-    <w:sdtEndPr/>
     <w:sdtContent>
       <w:p>
         <w:pPr>
@@ -3623,7 +3547,7 @@
           <w:rPr>
             <w:noProof/>
           </w:rPr>
-          <w:t>12</w:t>
+          <w:t>11</w:t>
         </w:r>
         <w:r>
           <w:fldChar w:fldCharType="end"/>
@@ -4625,7 +4549,6 @@
   <w:style w:type="character" w:default="1" w:styleId="Fontepargpadro">
     <w:name w:val="Default Paragraph Font"/>
     <w:uiPriority w:val="1"/>
-    <w:semiHidden/>
     <w:unhideWhenUsed/>
   </w:style>
   <w:style w:type="table" w:default="1" w:styleId="Tabelanormal">
@@ -5132,6 +5055,23 @@
       <w:color w:val="5B9BD5" w:themeColor="accent1"/>
     </w:rPr>
   </w:style>
+  <w:style w:type="paragraph" w:styleId="NormalWeb">
+    <w:name w:val="Normal (Web)"/>
+    <w:basedOn w:val="Normal"/>
+    <w:uiPriority w:val="99"/>
+    <w:semiHidden/>
+    <w:unhideWhenUsed/>
+    <w:rsid w:val="00BF4123"/>
+    <w:pPr>
+      <w:spacing w:before="100" w:beforeAutospacing="1" w:after="100" w:afterAutospacing="1" w:line="240" w:lineRule="auto"/>
+    </w:pPr>
+    <w:rPr>
+      <w:rFonts w:ascii="Times New Roman" w:eastAsia="Times New Roman" w:hAnsi="Times New Roman" w:cs="Times New Roman"/>
+      <w:sz w:val="24"/>
+      <w:szCs w:val="24"/>
+      <w:lang w:eastAsia="pt-BR"/>
+    </w:rPr>
+  </w:style>
 </w:styles>
 </file>
 
@@ -5401,7 +5341,7 @@
 </file>
 
 <file path=customXml/itemProps1.xml><?xml version="1.0" encoding="utf-8"?>
-<ds:datastoreItem xmlns:ds="http://schemas.openxmlformats.org/officeDocument/2006/customXml" ds:itemID="{8738C622-51CD-456B-B323-BC0FFAD0E75C}">
+<ds:datastoreItem xmlns:ds="http://schemas.openxmlformats.org/officeDocument/2006/customXml" ds:itemID="{EE0B2147-DA32-42E8-ACE8-826436D82C6F}">
   <ds:schemaRefs>
     <ds:schemaRef ds:uri="http://schemas.openxmlformats.org/officeDocument/2006/bibliography"/>
   </ds:schemaRefs>

</xml_diff>